<commit_message>
Adding a link to a video
</commit_message>
<xml_diff>
--- a/doc/Документация.docx
+++ b/doc/Документация.docx
@@ -293,6 +293,7 @@
         <w:rPr>
           <w:sz w:val="24"/>
           <w:szCs w:val="24"/>
+          <w:lang w:val="en-US"/>
         </w:rPr>
       </w:pPr>
       <w:r>
@@ -312,13 +313,21 @@
     </w:p>
     <w:p>
       <w:pPr>
+        <w:spacing w:line="240" w:lineRule="auto"/>
         <w:ind w:right="-284"/>
         <w:jc w:val="right"/>
         <w:rPr>
-          <w:sz w:val="28"/>
-          <w:szCs w:val="28"/>
-        </w:rPr>
-      </w:pPr>
+          <w:sz w:val="24"/>
+          <w:szCs w:val="24"/>
+        </w:rPr>
+      </w:pPr>
+      <w:r>
+        <w:rPr>
+          <w:sz w:val="24"/>
+          <w:szCs w:val="24"/>
+        </w:rPr>
+        <w:t>Овсянников Егор Дмитриевич</w:t>
+      </w:r>
     </w:p>
     <w:p>
       <w:pPr>
@@ -343,6 +352,16 @@
     <w:p>
       <w:pPr>
         <w:ind w:right="-284"/>
+        <w:jc w:val="right"/>
+        <w:rPr>
+          <w:sz w:val="28"/>
+          <w:szCs w:val="28"/>
+        </w:rPr>
+      </w:pPr>
+    </w:p>
+    <w:p>
+      <w:pPr>
+        <w:ind w:right="-284"/>
         <w:rPr>
           <w:sz w:val="28"/>
           <w:szCs w:val="28"/>
@@ -388,27 +407,44 @@
           <w:sz w:val="24"/>
           <w:szCs w:val="24"/>
         </w:rPr>
-        <w:t>2024 г.</w:t>
-      </w:r>
-    </w:p>
-    <w:p>
-      <w:pPr>
-        <w:tabs>
-          <w:tab w:val="left" w:pos="3615"/>
-        </w:tabs>
-        <w:jc w:val="center"/>
+        <w:t>202</w:t>
+      </w:r>
+      <w:r>
         <w:rPr>
           <w:rFonts w:ascii="Times New Roman" w:hAnsi="Times New Roman" w:cs="Times New Roman"/>
           <w:sz w:val="24"/>
           <w:szCs w:val="24"/>
-        </w:rPr>
-      </w:pPr>
+          <w:lang w:val="en-US"/>
+        </w:rPr>
+        <w:t>5</w:t>
+      </w:r>
+      <w:r>
+        <w:rPr>
+          <w:rFonts w:ascii="Times New Roman" w:hAnsi="Times New Roman" w:cs="Times New Roman"/>
+          <w:sz w:val="24"/>
+          <w:szCs w:val="24"/>
+        </w:rPr>
+        <w:t xml:space="preserve"> г.</w:t>
+      </w:r>
     </w:p>
     <w:p>
       <w:pPr>
         <w:tabs>
           <w:tab w:val="left" w:pos="3615"/>
         </w:tabs>
+        <w:jc w:val="center"/>
+        <w:rPr>
+          <w:rFonts w:ascii="Times New Roman" w:hAnsi="Times New Roman" w:cs="Times New Roman"/>
+          <w:sz w:val="24"/>
+          <w:szCs w:val="24"/>
+        </w:rPr>
+      </w:pPr>
+    </w:p>
+    <w:p>
+      <w:pPr>
+        <w:tabs>
+          <w:tab w:val="left" w:pos="3615"/>
+        </w:tabs>
         <w:ind w:left="-142"/>
         <w:rPr>
           <w:rFonts w:ascii="Times New Roman" w:hAnsi="Times New Roman" w:cs="Times New Roman"/>
@@ -424,7 +460,6 @@
           <w:sz w:val="28"/>
           <w:szCs w:val="28"/>
         </w:rPr>
-        <w:lastRenderedPageBreak/>
         <w:t>Введение</w:t>
       </w:r>
     </w:p>
@@ -2080,6 +2115,7 @@
   <w:style w:type="character" w:default="1" w:styleId="a0">
     <w:name w:val="Default Paragraph Font"/>
     <w:uiPriority w:val="1"/>
+    <w:semiHidden/>
     <w:unhideWhenUsed/>
   </w:style>
   <w:style w:type="table" w:default="1" w:styleId="a1">

</xml_diff>